<commit_message>
Mise à jour choix PRD, ajout CHOIX_11 texte libre, module Analyse
- Correction choix 1 et 2 (EMAScol → EMAS, contact avec)
- Ajout point final au choix 1
- Correction AESH en majuscules dans choix 10
- Ajout CHOIX_11 : texte libre personnalisé par l'utilisateur
- Suppression des puces dans les motifs du PDF
- Ajout module Fiche d'Analyse complet
- Mise à jour CLAUDE.md

Co-Authored-By: Claude Opus 4.6 <noreply@anthropic.com>
</commit_message>
<xml_diff>
--- a/public/templates/fiche-retour-template.docx
+++ b/public/templates/fiche-retour-template.docx
@@ -238,9 +238,22 @@
                 <w:kern w:val="0"/>
                 <w:sz w:val="18"/>
                 <w:szCs w:val="18"/>
+                <w:u w:val="single"/>
                 <w:lang w:val="fr-FR" w:eastAsia="en-US" w:bidi="ar-SA"/>
               </w:rPr>
-              <w:t>Situation remontée par : {origine_saisine} {origine_nom}</w:t>
+              <w:t>Situation remontée par</w:t>
+            </w:r>
+            <w:r>
+              <w:rPr>
+                <w:rFonts w:eastAsia="Calibri" w:cs="" w:ascii="Verdana" w:hAnsi="Verdana"/>
+                <w:i/>
+                <w:iCs/>
+                <w:kern w:val="0"/>
+                <w:sz w:val="18"/>
+                <w:szCs w:val="18"/>
+                <w:lang w:val="fr-FR" w:eastAsia="en-US" w:bidi="ar-SA"/>
+              </w:rPr>
+              <w:t> : {origine_saisine} {origine_nom}</w:t>
             </w:r>
           </w:p>
         </w:tc>
@@ -343,7 +356,47 @@
                 <w:szCs w:val="18"/>
                 <w:lang w:val="fr-FR" w:eastAsia="en-US" w:bidi="ar-SA"/>
               </w:rPr>
-              <w:t>NOM et Prénom de l’élève : {nom} {prenom}</w:t>
+              <w:t>N</w:t>
+            </w:r>
+            <w:r>
+              <w:rPr>
+                <w:rFonts w:eastAsia="Calibri" w:cs="" w:ascii="Verdana" w:hAnsi="Verdana"/>
+                <w:kern w:val="0"/>
+                <w:sz w:val="18"/>
+                <w:szCs w:val="18"/>
+                <w:lang w:val="fr-FR" w:eastAsia="en-US" w:bidi="ar-SA"/>
+              </w:rPr>
+              <w:t>om</w:t>
+            </w:r>
+            <w:r>
+              <w:rPr>
+                <w:rFonts w:eastAsia="Calibri" w:cs="" w:ascii="Verdana" w:hAnsi="Verdana"/>
+                <w:kern w:val="0"/>
+                <w:sz w:val="18"/>
+                <w:szCs w:val="18"/>
+                <w:lang w:val="fr-FR" w:eastAsia="en-US" w:bidi="ar-SA"/>
+              </w:rPr>
+              <w:t xml:space="preserve"> et </w:t>
+            </w:r>
+            <w:r>
+              <w:rPr>
+                <w:rFonts w:eastAsia="Calibri" w:cs="" w:ascii="Verdana" w:hAnsi="Verdana"/>
+                <w:kern w:val="0"/>
+                <w:sz w:val="18"/>
+                <w:szCs w:val="18"/>
+                <w:lang w:val="fr-FR" w:eastAsia="en-US" w:bidi="ar-SA"/>
+              </w:rPr>
+              <w:t>p</w:t>
+            </w:r>
+            <w:r>
+              <w:rPr>
+                <w:rFonts w:eastAsia="Calibri" w:cs="" w:ascii="Verdana" w:hAnsi="Verdana"/>
+                <w:kern w:val="0"/>
+                <w:sz w:val="18"/>
+                <w:szCs w:val="18"/>
+                <w:lang w:val="fr-FR" w:eastAsia="en-US" w:bidi="ar-SA"/>
+              </w:rPr>
+              <w:t>rénom de l’élève : {nom} {prenom}</w:t>
             </w:r>
           </w:p>
           <w:p>
@@ -1485,7 +1538,6 @@
           <w:szCs w:val="20"/>
           <w:u w:val="single"/>
         </w:rPr>
-        <w:t>Propositions du PRD :</w:t>
       </w:r>
     </w:p>
     <w:p>
@@ -1512,6 +1564,7 @@
           <w:szCs w:val="20"/>
           <w:u w:val="single"/>
         </w:rPr>
+        <w:t>Propositions du PRD :</w:t>
       </w:r>
     </w:p>
     <w:tbl>
@@ -1553,8 +1606,9 @@
               <w:contextualSpacing/>
               <w:jc w:val="center"/>
               <w:rPr>
-                <w:rFonts w:ascii="Calibri" w:hAnsi="Calibri" w:eastAsia="Calibri"/>
-                <w:b/>
+                <w:sz w:val="22"/>
+                <w:highlight w:val="none"/>
+                <w:shd w:fill="auto" w:val="clear"/>
               </w:rPr>
             </w:pPr>
             <w:r>
@@ -1564,7 +1618,7 @@
                 <w:kern w:val="0"/>
                 <w:sz w:val="22"/>
                 <w:szCs w:val="22"/>
-                <w:highlight w:val="yellow"/>
+                <w:shd w:fill="auto" w:val="clear"/>
                 <w:lang w:val="fr-FR" w:eastAsia="en-US" w:bidi="ar-SA"/>
               </w:rPr>
               <w:t>Temps 1, le {temps1_date}</w:t>
@@ -1700,11 +1754,11 @@
       </w:pPr>
       <w:r>
         <w:rPr>
-          <w:rFonts w:ascii="Verdana" w:hAnsi="Verdana"/>
-          <w:b/>
-          <w:bCs/>
-          <w:sz w:val="20"/>
-          <w:szCs w:val="20"/>
+          <w:rFonts w:cs="Arial" w:ascii="Arial" w:hAnsi="Arial"/>
+          <w:b/>
+          <w:bCs/>
+          <w:sz w:val="24"/>
+          <w:szCs w:val="24"/>
           <w:u w:val="single"/>
         </w:rPr>
       </w:r>
@@ -1716,23 +1770,24 @@
         <w:contextualSpacing/>
         <w:jc w:val="both"/>
         <w:rPr>
-          <w:rFonts w:ascii="Verdana" w:hAnsi="Verdana" w:eastAsia="Times New Roman" w:cs="Times New Roman"/>
-          <w:b/>
-          <w:bCs/>
-          <w:sz w:val="20"/>
-          <w:szCs w:val="20"/>
+          <w:rFonts w:ascii="Arial" w:hAnsi="Arial" w:cs="Arial"/>
+          <w:b/>
+          <w:bCs/>
+          <w:sz w:val="24"/>
+          <w:szCs w:val="24"/>
           <w:u w:val="single"/>
         </w:rPr>
       </w:pPr>
       <w:r>
         <w:rPr>
-          <w:rFonts w:eastAsia="Times New Roman" w:cs="Times New Roman" w:ascii="Verdana" w:hAnsi="Verdana"/>
-          <w:b/>
-          <w:bCs/>
-          <w:sz w:val="20"/>
-          <w:szCs w:val="20"/>
-          <w:u w:val="single"/>
-        </w:rPr>
+          <w:rFonts w:cs="Arial" w:ascii="Arial" w:hAnsi="Arial"/>
+          <w:b/>
+          <w:bCs/>
+          <w:sz w:val="24"/>
+          <w:szCs w:val="24"/>
+          <w:u w:val="single"/>
+        </w:rPr>
+        <w:t>Nous vous laissons le soin de transmettre ces propositions à vos équipes et partenaires.</w:t>
       </w:r>
     </w:p>
     <w:p>
@@ -1742,21 +1797,21 @@
         <w:contextualSpacing/>
         <w:jc w:val="both"/>
         <w:rPr>
-          <w:rFonts w:ascii="Arial" w:hAnsi="Arial" w:cs="Arial"/>
-          <w:b/>
-          <w:bCs/>
-          <w:sz w:val="24"/>
-          <w:szCs w:val="24"/>
+          <w:rFonts w:ascii="Verdana" w:hAnsi="Verdana" w:eastAsia="Times New Roman" w:cs="Times New Roman"/>
+          <w:b/>
+          <w:bCs/>
+          <w:sz w:val="20"/>
+          <w:szCs w:val="20"/>
           <w:u w:val="single"/>
         </w:rPr>
       </w:pPr>
       <w:r>
         <w:rPr>
-          <w:rFonts w:cs="Arial" w:ascii="Arial" w:hAnsi="Arial"/>
-          <w:b/>
-          <w:bCs/>
-          <w:sz w:val="24"/>
-          <w:szCs w:val="24"/>
+          <w:rFonts w:eastAsia="Times New Roman" w:cs="Times New Roman" w:ascii="Verdana" w:hAnsi="Verdana"/>
+          <w:b/>
+          <w:bCs/>
+          <w:sz w:val="20"/>
+          <w:szCs w:val="20"/>
           <w:u w:val="single"/>
         </w:rPr>
       </w:r>
@@ -1768,24 +1823,23 @@
         <w:contextualSpacing/>
         <w:jc w:val="both"/>
         <w:rPr>
-          <w:rFonts w:ascii="Arial" w:hAnsi="Arial" w:cs="Arial"/>
-          <w:b/>
-          <w:bCs/>
-          <w:sz w:val="24"/>
-          <w:szCs w:val="24"/>
+          <w:rFonts w:ascii="Verdana" w:hAnsi="Verdana" w:eastAsia="Times New Roman" w:cs="Times New Roman"/>
+          <w:b/>
+          <w:bCs/>
+          <w:sz w:val="20"/>
+          <w:szCs w:val="20"/>
           <w:u w:val="single"/>
         </w:rPr>
       </w:pPr>
       <w:r>
         <w:rPr>
-          <w:rFonts w:cs="Arial" w:ascii="Arial" w:hAnsi="Arial"/>
-          <w:b/>
-          <w:bCs/>
-          <w:sz w:val="24"/>
-          <w:szCs w:val="24"/>
-          <w:u w:val="single"/>
-        </w:rPr>
-        <w:t>Nous vous laissons le soin de transmettre ces propositions à vos équipes et partenaires.</w:t>
+          <w:rFonts w:eastAsia="Times New Roman" w:cs="Times New Roman" w:ascii="Verdana" w:hAnsi="Verdana"/>
+          <w:b/>
+          <w:bCs/>
+          <w:sz w:val="20"/>
+          <w:szCs w:val="20"/>
+          <w:u w:val="single"/>
+        </w:rPr>
       </w:r>
     </w:p>
     <w:p>
@@ -1864,33 +1918,7 @@
           <w:szCs w:val="20"/>
           <w:u w:val="single"/>
         </w:rPr>
-      </w:r>
-    </w:p>
-    <w:p>
-      <w:pPr>
-        <w:pStyle w:val="Normal"/>
-        <w:spacing w:lineRule="auto" w:line="240" w:before="0" w:after="200"/>
-        <w:contextualSpacing/>
-        <w:jc w:val="both"/>
-        <w:rPr>
-          <w:rFonts w:ascii="Verdana" w:hAnsi="Verdana" w:eastAsia="Times New Roman" w:cs="Times New Roman"/>
-          <w:b/>
-          <w:bCs/>
-          <w:sz w:val="20"/>
-          <w:szCs w:val="20"/>
-          <w:u w:val="single"/>
-        </w:rPr>
-      </w:pPr>
-      <w:r>
-        <w:rPr>
-          <w:rFonts w:eastAsia="Times New Roman" w:cs="Times New Roman" w:ascii="Verdana" w:hAnsi="Verdana"/>
-          <w:b/>
-          <w:bCs/>
-          <w:sz w:val="20"/>
-          <w:szCs w:val="20"/>
-          <w:u w:val="single"/>
-        </w:rPr>
-        <w:t xml:space="preserve">Evaluation de la situation : </w:t>
+        <w:t xml:space="preserve">Évaluation de la situation : </w:t>
       </w:r>
     </w:p>
     <w:p>
@@ -1935,15 +1963,15 @@
         <w:tblLook w:firstRow="1" w:noVBand="1" w:lastRow="0" w:firstColumn="1" w:lastColumn="0" w:noHBand="0" w:val="04a0"/>
       </w:tblPr>
       <w:tblGrid>
-        <w:gridCol w:w="418"/>
-        <w:gridCol w:w="1724"/>
-        <w:gridCol w:w="402"/>
+        <w:gridCol w:w="416"/>
+        <w:gridCol w:w="1726"/>
+        <w:gridCol w:w="400"/>
         <w:gridCol w:w="1559"/>
-        <w:gridCol w:w="428"/>
+        <w:gridCol w:w="430"/>
         <w:gridCol w:w="1932"/>
-        <w:gridCol w:w="475"/>
+        <w:gridCol w:w="473"/>
         <w:gridCol w:w="1286"/>
-        <w:gridCol w:w="418"/>
+        <w:gridCol w:w="420"/>
         <w:gridCol w:w="1326"/>
       </w:tblGrid>
       <w:tr>
@@ -1952,7 +1980,7 @@
         </w:trPr>
         <w:tc>
           <w:tcPr>
-            <w:tcW w:w="418" w:type="dxa"/>
+            <w:tcW w:w="416" w:type="dxa"/>
             <w:tcBorders/>
             <w:vAlign w:val="center"/>
           </w:tcPr>
@@ -1987,7 +2015,7 @@
         </w:tc>
         <w:tc>
           <w:tcPr>
-            <w:tcW w:w="1724" w:type="dxa"/>
+            <w:tcW w:w="1726" w:type="dxa"/>
             <w:tcBorders/>
             <w:vAlign w:val="center"/>
           </w:tcPr>
@@ -2021,7 +2049,7 @@
         </w:tc>
         <w:tc>
           <w:tcPr>
-            <w:tcW w:w="402" w:type="dxa"/>
+            <w:tcW w:w="400" w:type="dxa"/>
             <w:tcBorders/>
             <w:shd w:color="auto" w:fill="FFFFFF" w:themeFill="background1" w:val="clear"/>
             <w:vAlign w:val="center"/>
@@ -2090,7 +2118,7 @@
         </w:tc>
         <w:tc>
           <w:tcPr>
-            <w:tcW w:w="428" w:type="dxa"/>
+            <w:tcW w:w="430" w:type="dxa"/>
             <w:tcBorders/>
             <w:shd w:color="auto" w:fill="FFFFFF" w:themeFill="background1" w:val="clear"/>
             <w:vAlign w:val="center"/>
@@ -2160,7 +2188,7 @@
         </w:tc>
         <w:tc>
           <w:tcPr>
-            <w:tcW w:w="475" w:type="dxa"/>
+            <w:tcW w:w="473" w:type="dxa"/>
             <w:tcBorders/>
             <w:vAlign w:val="center"/>
           </w:tcPr>
@@ -2223,7 +2251,7 @@
         </w:tc>
         <w:tc>
           <w:tcPr>
-            <w:tcW w:w="418" w:type="dxa"/>
+            <w:tcW w:w="420" w:type="dxa"/>
             <w:tcBorders/>
             <w:vAlign w:val="center"/>
           </w:tcPr>
@@ -2395,18 +2423,7 @@
                 <w:szCs w:val="22"/>
                 <w:lang w:val="fr-FR" w:eastAsia="en-US" w:bidi="ar-SA"/>
               </w:rPr>
-              <w:t xml:space="preserve">Temps 2, le </w:t>
-            </w:r>
-            <w:r>
-              <w:rPr>
-                <w:rFonts w:eastAsia="Calibri" w:cs=""/>
-                <w:b/>
-                <w:kern w:val="0"/>
-                <w:sz w:val="22"/>
-                <w:szCs w:val="22"/>
-                <w:lang w:val="fr-FR" w:eastAsia="en-US" w:bidi="ar-SA"/>
-              </w:rPr>
-              <w:t>{temps2_date}</w:t>
+              <w:t>Temps 2, le {temps2_date}</w:t>
             </w:r>
           </w:p>
         </w:tc>

</xml_diff>